<commit_message>
Trying to put it all together
</commit_message>
<xml_diff>
--- a/Workshopmaterial/Lernportfolios/Lernportfolio - Joel Mai.docx
+++ b/Workshopmaterial/Lernportfolios/Lernportfolio - Joel Mai.docx
@@ -728,7 +728,7 @@
           <w:r>
             <w:fldChar w:fldCharType="separate"/>
           </w:r>
-          <w:hyperlink w:anchor="_Toc5601859" w:history="1">
+          <w:hyperlink w:anchor="_Toc6586783" w:history="1">
             <w:r>
               <w:rPr>
                 <w:rStyle w:val="Hyperlink"/>
@@ -755,7 +755,7 @@
                 <w:noProof/>
                 <w:webHidden/>
               </w:rPr>
-              <w:instrText xml:space="preserve"> PAGEREF _Toc5601859 \h </w:instrText>
+              <w:instrText xml:space="preserve"> PAGEREF _Toc6586783 \h </w:instrText>
             </w:r>
             <w:r>
               <w:rPr>
@@ -798,7 +798,7 @@
               <w:lang w:eastAsia="de-DE"/>
             </w:rPr>
           </w:pPr>
-          <w:hyperlink w:anchor="_Toc5601860" w:history="1">
+          <w:hyperlink w:anchor="_Toc6586784" w:history="1">
             <w:r>
               <w:rPr>
                 <w:rStyle w:val="Hyperlink"/>
@@ -825,7 +825,7 @@
                 <w:noProof/>
                 <w:webHidden/>
               </w:rPr>
-              <w:instrText xml:space="preserve"> PAGEREF _Toc5601860 \h </w:instrText>
+              <w:instrText xml:space="preserve"> PAGEREF _Toc6586784 \h </w:instrText>
             </w:r>
             <w:r>
               <w:rPr>
@@ -868,7 +868,7 @@
               <w:lang w:eastAsia="de-DE"/>
             </w:rPr>
           </w:pPr>
-          <w:hyperlink w:anchor="_Toc5601861" w:history="1">
+          <w:hyperlink w:anchor="_Toc6586785" w:history="1">
             <w:r>
               <w:rPr>
                 <w:rStyle w:val="Hyperlink"/>
@@ -895,7 +895,7 @@
                 <w:noProof/>
                 <w:webHidden/>
               </w:rPr>
-              <w:instrText xml:space="preserve"> PAGEREF _Toc5601861 \h </w:instrText>
+              <w:instrText xml:space="preserve"> PAGEREF _Toc6586785 \h </w:instrText>
             </w:r>
             <w:r>
               <w:rPr>
@@ -938,7 +938,7 @@
               <w:lang w:eastAsia="de-DE"/>
             </w:rPr>
           </w:pPr>
-          <w:hyperlink w:anchor="_Toc5601862" w:history="1">
+          <w:hyperlink w:anchor="_Toc6586786" w:history="1">
             <w:r>
               <w:rPr>
                 <w:rStyle w:val="Hyperlink"/>
@@ -965,7 +965,7 @@
                 <w:noProof/>
                 <w:webHidden/>
               </w:rPr>
-              <w:instrText xml:space="preserve"> PAGEREF _Toc5601862 \h </w:instrText>
+              <w:instrText xml:space="preserve"> PAGEREF _Toc6586786 \h </w:instrText>
             </w:r>
             <w:r>
               <w:rPr>
@@ -1008,7 +1008,7 @@
               <w:lang w:eastAsia="de-DE"/>
             </w:rPr>
           </w:pPr>
-          <w:hyperlink w:anchor="_Toc5601863" w:history="1">
+          <w:hyperlink w:anchor="_Toc6586787" w:history="1">
             <w:r>
               <w:rPr>
                 <w:rStyle w:val="Hyperlink"/>
@@ -1035,7 +1035,7 @@
                 <w:noProof/>
                 <w:webHidden/>
               </w:rPr>
-              <w:instrText xml:space="preserve"> PAGEREF _Toc5601863 \h </w:instrText>
+              <w:instrText xml:space="preserve"> PAGEREF _Toc6586787 \h </w:instrText>
             </w:r>
             <w:r>
               <w:rPr>
@@ -1078,7 +1078,7 @@
               <w:lang w:eastAsia="de-DE"/>
             </w:rPr>
           </w:pPr>
-          <w:hyperlink w:anchor="_Toc5601864" w:history="1">
+          <w:hyperlink w:anchor="_Toc6586788" w:history="1">
             <w:r>
               <w:rPr>
                 <w:rStyle w:val="Hyperlink"/>
@@ -1105,7 +1105,7 @@
                 <w:noProof/>
                 <w:webHidden/>
               </w:rPr>
-              <w:instrText xml:space="preserve"> PAGEREF _Toc5601864 \h </w:instrText>
+              <w:instrText xml:space="preserve"> PAGEREF _Toc6586788 \h </w:instrText>
             </w:r>
             <w:r>
               <w:rPr>
@@ -1148,7 +1148,7 @@
               <w:lang w:eastAsia="de-DE"/>
             </w:rPr>
           </w:pPr>
-          <w:hyperlink w:anchor="_Toc5601865" w:history="1">
+          <w:hyperlink w:anchor="_Toc6586789" w:history="1">
             <w:r>
               <w:rPr>
                 <w:rStyle w:val="Hyperlink"/>
@@ -1175,7 +1175,7 @@
                 <w:noProof/>
                 <w:webHidden/>
               </w:rPr>
-              <w:instrText xml:space="preserve"> PAGEREF _Toc5601865 \h </w:instrText>
+              <w:instrText xml:space="preserve"> PAGEREF _Toc6586789 \h </w:instrText>
             </w:r>
             <w:r>
               <w:rPr>
@@ -1218,7 +1218,7 @@
               <w:lang w:eastAsia="de-DE"/>
             </w:rPr>
           </w:pPr>
-          <w:hyperlink w:anchor="_Toc5601866" w:history="1">
+          <w:hyperlink w:anchor="_Toc6586790" w:history="1">
             <w:r>
               <w:rPr>
                 <w:rStyle w:val="Hyperlink"/>
@@ -1245,7 +1245,7 @@
                 <w:noProof/>
                 <w:webHidden/>
               </w:rPr>
-              <w:instrText xml:space="preserve"> PAGEREF _Toc5601866 \h </w:instrText>
+              <w:instrText xml:space="preserve"> PAGEREF _Toc6586790 \h </w:instrText>
             </w:r>
             <w:r>
               <w:rPr>
@@ -1288,7 +1288,7 @@
               <w:lang w:eastAsia="de-DE"/>
             </w:rPr>
           </w:pPr>
-          <w:hyperlink w:anchor="_Toc5601867" w:history="1">
+          <w:hyperlink w:anchor="_Toc6586791" w:history="1">
             <w:r>
               <w:rPr>
                 <w:rStyle w:val="Hyperlink"/>
@@ -1315,7 +1315,7 @@
                 <w:noProof/>
                 <w:webHidden/>
               </w:rPr>
-              <w:instrText xml:space="preserve"> PAGEREF _Toc5601867 \h </w:instrText>
+              <w:instrText xml:space="preserve"> PAGEREF _Toc6586791 \h </w:instrText>
             </w:r>
             <w:r>
               <w:rPr>
@@ -1358,7 +1358,7 @@
               <w:lang w:eastAsia="de-DE"/>
             </w:rPr>
           </w:pPr>
-          <w:hyperlink w:anchor="_Toc5601868" w:history="1">
+          <w:hyperlink w:anchor="_Toc6586792" w:history="1">
             <w:r>
               <w:rPr>
                 <w:rStyle w:val="Hyperlink"/>
@@ -1385,7 +1385,7 @@
                 <w:noProof/>
                 <w:webHidden/>
               </w:rPr>
-              <w:instrText xml:space="preserve"> PAGEREF _Toc5601868 \h </w:instrText>
+              <w:instrText xml:space="preserve"> PAGEREF _Toc6586792 \h </w:instrText>
             </w:r>
             <w:r>
               <w:rPr>
@@ -1428,7 +1428,7 @@
               <w:lang w:eastAsia="de-DE"/>
             </w:rPr>
           </w:pPr>
-          <w:hyperlink w:anchor="_Toc5601869" w:history="1">
+          <w:hyperlink w:anchor="_Toc6586793" w:history="1">
             <w:r>
               <w:rPr>
                 <w:rStyle w:val="Hyperlink"/>
@@ -1455,7 +1455,7 @@
                 <w:noProof/>
                 <w:webHidden/>
               </w:rPr>
-              <w:instrText xml:space="preserve"> PAGEREF _Toc5601869 \h </w:instrText>
+              <w:instrText xml:space="preserve"> PAGEREF _Toc6586793 \h </w:instrText>
             </w:r>
             <w:r>
               <w:rPr>
@@ -1498,7 +1498,7 @@
               <w:lang w:eastAsia="de-DE"/>
             </w:rPr>
           </w:pPr>
-          <w:hyperlink w:anchor="_Toc5601870" w:history="1">
+          <w:hyperlink w:anchor="_Toc6586794" w:history="1">
             <w:r>
               <w:rPr>
                 <w:rStyle w:val="Hyperlink"/>
@@ -1525,7 +1525,7 @@
                 <w:noProof/>
                 <w:webHidden/>
               </w:rPr>
-              <w:instrText xml:space="preserve"> PAGEREF _Toc5601870 \h </w:instrText>
+              <w:instrText xml:space="preserve"> PAGEREF _Toc6586794 \h </w:instrText>
             </w:r>
             <w:r>
               <w:rPr>
@@ -1568,7 +1568,7 @@
               <w:lang w:eastAsia="de-DE"/>
             </w:rPr>
           </w:pPr>
-          <w:hyperlink w:anchor="_Toc5601871" w:history="1">
+          <w:hyperlink w:anchor="_Toc6586795" w:history="1">
             <w:r>
               <w:rPr>
                 <w:rStyle w:val="Hyperlink"/>
@@ -1595,7 +1595,7 @@
                 <w:noProof/>
                 <w:webHidden/>
               </w:rPr>
-              <w:instrText xml:space="preserve"> PAGEREF _Toc5601871 \h </w:instrText>
+              <w:instrText xml:space="preserve"> PAGEREF _Toc6586795 \h </w:instrText>
             </w:r>
             <w:r>
               <w:rPr>
@@ -1638,7 +1638,7 @@
               <w:lang w:eastAsia="de-DE"/>
             </w:rPr>
           </w:pPr>
-          <w:hyperlink w:anchor="_Toc5601872" w:history="1">
+          <w:hyperlink w:anchor="_Toc6586796" w:history="1">
             <w:r>
               <w:rPr>
                 <w:rStyle w:val="Hyperlink"/>
@@ -1665,7 +1665,7 @@
                 <w:noProof/>
                 <w:webHidden/>
               </w:rPr>
-              <w:instrText xml:space="preserve"> PAGEREF _Toc5601872 \h </w:instrText>
+              <w:instrText xml:space="preserve"> PAGEREF _Toc6586796 \h </w:instrText>
             </w:r>
             <w:r>
               <w:rPr>
@@ -1708,7 +1708,7 @@
               <w:lang w:eastAsia="de-DE"/>
             </w:rPr>
           </w:pPr>
-          <w:hyperlink w:anchor="_Toc5601873" w:history="1">
+          <w:hyperlink w:anchor="_Toc6586797" w:history="1">
             <w:r>
               <w:rPr>
                 <w:rStyle w:val="Hyperlink"/>
@@ -1735,7 +1735,7 @@
                 <w:noProof/>
                 <w:webHidden/>
               </w:rPr>
-              <w:instrText xml:space="preserve"> PAGEREF _Toc5601873 \h </w:instrText>
+              <w:instrText xml:space="preserve"> PAGEREF _Toc6586797 \h </w:instrText>
             </w:r>
             <w:r>
               <w:rPr>
@@ -1778,7 +1778,7 @@
               <w:lang w:eastAsia="de-DE"/>
             </w:rPr>
           </w:pPr>
-          <w:hyperlink w:anchor="_Toc5601874" w:history="1">
+          <w:hyperlink w:anchor="_Toc6586798" w:history="1">
             <w:r>
               <w:rPr>
                 <w:rStyle w:val="Hyperlink"/>
@@ -1805,7 +1805,7 @@
                 <w:noProof/>
                 <w:webHidden/>
               </w:rPr>
-              <w:instrText xml:space="preserve"> PAGEREF _Toc5601874 \h </w:instrText>
+              <w:instrText xml:space="preserve"> PAGEREF _Toc6586798 \h </w:instrText>
             </w:r>
             <w:r>
               <w:rPr>
@@ -1848,7 +1848,7 @@
               <w:lang w:eastAsia="de-DE"/>
             </w:rPr>
           </w:pPr>
-          <w:hyperlink w:anchor="_Toc5601875" w:history="1">
+          <w:hyperlink w:anchor="_Toc6586799" w:history="1">
             <w:r>
               <w:rPr>
                 <w:rStyle w:val="Hyperlink"/>
@@ -1875,7 +1875,7 @@
                 <w:noProof/>
                 <w:webHidden/>
               </w:rPr>
-              <w:instrText xml:space="preserve"> PAGEREF _Toc5601875 \h </w:instrText>
+              <w:instrText xml:space="preserve"> PAGEREF _Toc6586799 \h </w:instrText>
             </w:r>
             <w:r>
               <w:rPr>
@@ -1918,7 +1918,7 @@
               <w:lang w:eastAsia="de-DE"/>
             </w:rPr>
           </w:pPr>
-          <w:hyperlink w:anchor="_Toc5601876" w:history="1">
+          <w:hyperlink w:anchor="_Toc6586800" w:history="1">
             <w:r>
               <w:rPr>
                 <w:rStyle w:val="Hyperlink"/>
@@ -1945,7 +1945,7 @@
                 <w:noProof/>
                 <w:webHidden/>
               </w:rPr>
-              <w:instrText xml:space="preserve"> PAGEREF _Toc5601876 \h </w:instrText>
+              <w:instrText xml:space="preserve"> PAGEREF _Toc6586800 \h </w:instrText>
             </w:r>
             <w:r>
               <w:rPr>
@@ -1988,7 +1988,7 @@
               <w:lang w:eastAsia="de-DE"/>
             </w:rPr>
           </w:pPr>
-          <w:hyperlink w:anchor="_Toc5601877" w:history="1">
+          <w:hyperlink w:anchor="_Toc6586801" w:history="1">
             <w:r>
               <w:rPr>
                 <w:rStyle w:val="Hyperlink"/>
@@ -2015,7 +2015,7 @@
                 <w:noProof/>
                 <w:webHidden/>
               </w:rPr>
-              <w:instrText xml:space="preserve"> PAGEREF _Toc5601877 \h </w:instrText>
+              <w:instrText xml:space="preserve"> PAGEREF _Toc6586801 \h </w:instrText>
             </w:r>
             <w:r>
               <w:rPr>
@@ -2058,7 +2058,7 @@
               <w:lang w:eastAsia="de-DE"/>
             </w:rPr>
           </w:pPr>
-          <w:hyperlink w:anchor="_Toc5601878" w:history="1">
+          <w:hyperlink w:anchor="_Toc6586802" w:history="1">
             <w:r>
               <w:rPr>
                 <w:rStyle w:val="Hyperlink"/>
@@ -2085,7 +2085,7 @@
                 <w:noProof/>
                 <w:webHidden/>
               </w:rPr>
-              <w:instrText xml:space="preserve"> PAGEREF _Toc5601878 \h </w:instrText>
+              <w:instrText xml:space="preserve"> PAGEREF _Toc6586802 \h </w:instrText>
             </w:r>
             <w:r>
               <w:rPr>
@@ -2128,7 +2128,7 @@
               <w:lang w:eastAsia="de-DE"/>
             </w:rPr>
           </w:pPr>
-          <w:hyperlink w:anchor="_Toc5601879" w:history="1">
+          <w:hyperlink w:anchor="_Toc6586803" w:history="1">
             <w:r>
               <w:rPr>
                 <w:rStyle w:val="Hyperlink"/>
@@ -2155,7 +2155,7 @@
                 <w:noProof/>
                 <w:webHidden/>
               </w:rPr>
-              <w:instrText xml:space="preserve"> PAGEREF _Toc5601879 \h </w:instrText>
+              <w:instrText xml:space="preserve"> PAGEREF _Toc6586803 \h </w:instrText>
             </w:r>
             <w:r>
               <w:rPr>
@@ -2198,7 +2198,7 @@
               <w:lang w:eastAsia="de-DE"/>
             </w:rPr>
           </w:pPr>
-          <w:hyperlink w:anchor="_Toc5601880" w:history="1">
+          <w:hyperlink w:anchor="_Toc6586804" w:history="1">
             <w:r>
               <w:rPr>
                 <w:rStyle w:val="Hyperlink"/>
@@ -2225,7 +2225,7 @@
                 <w:noProof/>
                 <w:webHidden/>
               </w:rPr>
-              <w:instrText xml:space="preserve"> PAGEREF _Toc5601880 \h </w:instrText>
+              <w:instrText xml:space="preserve"> PAGEREF _Toc6586804 \h </w:instrText>
             </w:r>
             <w:r>
               <w:rPr>
@@ -2268,7 +2268,7 @@
               <w:lang w:eastAsia="de-DE"/>
             </w:rPr>
           </w:pPr>
-          <w:hyperlink w:anchor="_Toc5601881" w:history="1">
+          <w:hyperlink w:anchor="_Toc6586805" w:history="1">
             <w:r>
               <w:rPr>
                 <w:rStyle w:val="Hyperlink"/>
@@ -2295,7 +2295,7 @@
                 <w:noProof/>
                 <w:webHidden/>
               </w:rPr>
-              <w:instrText xml:space="preserve"> PAGEREF _Toc5601881 \h </w:instrText>
+              <w:instrText xml:space="preserve"> PAGEREF _Toc6586805 \h </w:instrText>
             </w:r>
             <w:r>
               <w:rPr>
@@ -2338,7 +2338,7 @@
               <w:lang w:eastAsia="de-DE"/>
             </w:rPr>
           </w:pPr>
-          <w:hyperlink w:anchor="_Toc5601882" w:history="1">
+          <w:hyperlink w:anchor="_Toc6586806" w:history="1">
             <w:r>
               <w:rPr>
                 <w:rStyle w:val="Hyperlink"/>
@@ -2365,7 +2365,7 @@
                 <w:noProof/>
                 <w:webHidden/>
               </w:rPr>
-              <w:instrText xml:space="preserve"> PAGEREF _Toc5601882 \h </w:instrText>
+              <w:instrText xml:space="preserve"> PAGEREF _Toc6586806 \h </w:instrText>
             </w:r>
             <w:r>
               <w:rPr>
@@ -2408,7 +2408,7 @@
               <w:lang w:eastAsia="de-DE"/>
             </w:rPr>
           </w:pPr>
-          <w:hyperlink w:anchor="_Toc5601883" w:history="1">
+          <w:hyperlink w:anchor="_Toc6586807" w:history="1">
             <w:r>
               <w:rPr>
                 <w:rStyle w:val="Hyperlink"/>
@@ -2435,7 +2435,7 @@
                 <w:noProof/>
                 <w:webHidden/>
               </w:rPr>
-              <w:instrText xml:space="preserve"> PAGEREF _Toc5601883 \h </w:instrText>
+              <w:instrText xml:space="preserve"> PAGEREF _Toc6586807 \h </w:instrText>
             </w:r>
             <w:r>
               <w:rPr>
@@ -2478,7 +2478,7 @@
               <w:lang w:eastAsia="de-DE"/>
             </w:rPr>
           </w:pPr>
-          <w:hyperlink w:anchor="_Toc5601884" w:history="1">
+          <w:hyperlink w:anchor="_Toc6586808" w:history="1">
             <w:r>
               <w:rPr>
                 <w:rStyle w:val="Hyperlink"/>
@@ -2505,7 +2505,7 @@
                 <w:noProof/>
                 <w:webHidden/>
               </w:rPr>
-              <w:instrText xml:space="preserve"> PAGEREF _Toc5601884 \h </w:instrText>
+              <w:instrText xml:space="preserve"> PAGEREF _Toc6586808 \h </w:instrText>
             </w:r>
             <w:r>
               <w:rPr>
@@ -2548,7 +2548,7 @@
               <w:lang w:eastAsia="de-DE"/>
             </w:rPr>
           </w:pPr>
-          <w:hyperlink w:anchor="_Toc5601885" w:history="1">
+          <w:hyperlink w:anchor="_Toc6586809" w:history="1">
             <w:r>
               <w:rPr>
                 <w:rStyle w:val="Hyperlink"/>
@@ -2575,7 +2575,7 @@
                 <w:noProof/>
                 <w:webHidden/>
               </w:rPr>
-              <w:instrText xml:space="preserve"> PAGEREF _Toc5601885 \h </w:instrText>
+              <w:instrText xml:space="preserve"> PAGEREF _Toc6586809 \h </w:instrText>
             </w:r>
             <w:r>
               <w:rPr>
@@ -2596,6 +2596,286 @@
                 <w:webHidden/>
               </w:rPr>
               <w:t>8</w:t>
+            </w:r>
+            <w:r>
+              <w:rPr>
+                <w:noProof/>
+                <w:webHidden/>
+              </w:rPr>
+              <w:fldChar w:fldCharType="end"/>
+            </w:r>
+          </w:hyperlink>
+        </w:p>
+        <w:p>
+          <w:pPr>
+            <w:pStyle w:val="Verzeichnis1"/>
+            <w:tabs>
+              <w:tab w:val="right" w:leader="dot" w:pos="9062"/>
+            </w:tabs>
+            <w:rPr>
+              <w:rFonts w:eastAsiaTheme="minorEastAsia"/>
+              <w:noProof/>
+              <w:lang w:eastAsia="de-DE"/>
+            </w:rPr>
+          </w:pPr>
+          <w:hyperlink w:anchor="_Toc6586810" w:history="1">
+            <w:r>
+              <w:rPr>
+                <w:rStyle w:val="Hyperlink"/>
+                <w:noProof/>
+              </w:rPr>
+              <w:t>Workshop 11.04.19</w:t>
+            </w:r>
+            <w:r>
+              <w:rPr>
+                <w:noProof/>
+                <w:webHidden/>
+              </w:rPr>
+              <w:tab/>
+            </w:r>
+            <w:r>
+              <w:rPr>
+                <w:noProof/>
+                <w:webHidden/>
+              </w:rPr>
+              <w:fldChar w:fldCharType="begin"/>
+            </w:r>
+            <w:r>
+              <w:rPr>
+                <w:noProof/>
+                <w:webHidden/>
+              </w:rPr>
+              <w:instrText xml:space="preserve"> PAGEREF _Toc6586810 \h </w:instrText>
+            </w:r>
+            <w:r>
+              <w:rPr>
+                <w:noProof/>
+                <w:webHidden/>
+              </w:rPr>
+            </w:r>
+            <w:r>
+              <w:rPr>
+                <w:noProof/>
+                <w:webHidden/>
+              </w:rPr>
+              <w:fldChar w:fldCharType="separate"/>
+            </w:r>
+            <w:r>
+              <w:rPr>
+                <w:noProof/>
+                <w:webHidden/>
+              </w:rPr>
+              <w:t>9</w:t>
+            </w:r>
+            <w:r>
+              <w:rPr>
+                <w:noProof/>
+                <w:webHidden/>
+              </w:rPr>
+              <w:fldChar w:fldCharType="end"/>
+            </w:r>
+          </w:hyperlink>
+        </w:p>
+        <w:p>
+          <w:pPr>
+            <w:pStyle w:val="Verzeichnis3"/>
+            <w:tabs>
+              <w:tab w:val="right" w:leader="dot" w:pos="9062"/>
+            </w:tabs>
+            <w:rPr>
+              <w:rFonts w:eastAsiaTheme="minorEastAsia"/>
+              <w:noProof/>
+              <w:lang w:eastAsia="de-DE"/>
+            </w:rPr>
+          </w:pPr>
+          <w:hyperlink w:anchor="_Toc6586811" w:history="1">
+            <w:r>
+              <w:rPr>
+                <w:rStyle w:val="Hyperlink"/>
+                <w:noProof/>
+              </w:rPr>
+              <w:t>Domaindiagramm:</w:t>
+            </w:r>
+            <w:r>
+              <w:rPr>
+                <w:noProof/>
+                <w:webHidden/>
+              </w:rPr>
+              <w:tab/>
+            </w:r>
+            <w:r>
+              <w:rPr>
+                <w:noProof/>
+                <w:webHidden/>
+              </w:rPr>
+              <w:fldChar w:fldCharType="begin"/>
+            </w:r>
+            <w:r>
+              <w:rPr>
+                <w:noProof/>
+                <w:webHidden/>
+              </w:rPr>
+              <w:instrText xml:space="preserve"> PAGEREF _Toc6586811 \h </w:instrText>
+            </w:r>
+            <w:r>
+              <w:rPr>
+                <w:noProof/>
+                <w:webHidden/>
+              </w:rPr>
+            </w:r>
+            <w:r>
+              <w:rPr>
+                <w:noProof/>
+                <w:webHidden/>
+              </w:rPr>
+              <w:fldChar w:fldCharType="separate"/>
+            </w:r>
+            <w:r>
+              <w:rPr>
+                <w:noProof/>
+                <w:webHidden/>
+              </w:rPr>
+              <w:t>9</w:t>
+            </w:r>
+            <w:r>
+              <w:rPr>
+                <w:noProof/>
+                <w:webHidden/>
+              </w:rPr>
+              <w:fldChar w:fldCharType="end"/>
+            </w:r>
+          </w:hyperlink>
+        </w:p>
+        <w:p>
+          <w:pPr>
+            <w:pStyle w:val="Verzeichnis3"/>
+            <w:tabs>
+              <w:tab w:val="right" w:leader="dot" w:pos="9062"/>
+            </w:tabs>
+            <w:rPr>
+              <w:rFonts w:eastAsiaTheme="minorEastAsia"/>
+              <w:noProof/>
+              <w:lang w:eastAsia="de-DE"/>
+            </w:rPr>
+          </w:pPr>
+          <w:hyperlink w:anchor="_Toc6586812" w:history="1">
+            <w:r>
+              <w:rPr>
+                <w:rStyle w:val="Hyperlink"/>
+                <w:noProof/>
+              </w:rPr>
+              <w:t>Erster Aufbau des Services:</w:t>
+            </w:r>
+            <w:r>
+              <w:rPr>
+                <w:noProof/>
+                <w:webHidden/>
+              </w:rPr>
+              <w:tab/>
+            </w:r>
+            <w:r>
+              <w:rPr>
+                <w:noProof/>
+                <w:webHidden/>
+              </w:rPr>
+              <w:fldChar w:fldCharType="begin"/>
+            </w:r>
+            <w:r>
+              <w:rPr>
+                <w:noProof/>
+                <w:webHidden/>
+              </w:rPr>
+              <w:instrText xml:space="preserve"> PAGEREF _Toc6586812 \h </w:instrText>
+            </w:r>
+            <w:r>
+              <w:rPr>
+                <w:noProof/>
+                <w:webHidden/>
+              </w:rPr>
+            </w:r>
+            <w:r>
+              <w:rPr>
+                <w:noProof/>
+                <w:webHidden/>
+              </w:rPr>
+              <w:fldChar w:fldCharType="separate"/>
+            </w:r>
+            <w:r>
+              <w:rPr>
+                <w:noProof/>
+                <w:webHidden/>
+              </w:rPr>
+              <w:t>9</w:t>
+            </w:r>
+            <w:r>
+              <w:rPr>
+                <w:noProof/>
+                <w:webHidden/>
+              </w:rPr>
+              <w:fldChar w:fldCharType="end"/>
+            </w:r>
+          </w:hyperlink>
+        </w:p>
+        <w:p>
+          <w:pPr>
+            <w:pStyle w:val="Verzeichnis3"/>
+            <w:tabs>
+              <w:tab w:val="right" w:leader="dot" w:pos="9062"/>
+            </w:tabs>
+            <w:rPr>
+              <w:rFonts w:eastAsiaTheme="minorEastAsia"/>
+              <w:noProof/>
+              <w:lang w:eastAsia="de-DE"/>
+            </w:rPr>
+          </w:pPr>
+          <w:hyperlink w:anchor="_Toc6586813" w:history="1">
+            <w:r>
+              <w:rPr>
+                <w:rStyle w:val="Hyperlink"/>
+                <w:noProof/>
+              </w:rPr>
+              <w:t>Lernziele bis zum 25.4:</w:t>
+            </w:r>
+            <w:r>
+              <w:rPr>
+                <w:noProof/>
+                <w:webHidden/>
+              </w:rPr>
+              <w:tab/>
+            </w:r>
+            <w:r>
+              <w:rPr>
+                <w:noProof/>
+                <w:webHidden/>
+              </w:rPr>
+              <w:fldChar w:fldCharType="begin"/>
+            </w:r>
+            <w:r>
+              <w:rPr>
+                <w:noProof/>
+                <w:webHidden/>
+              </w:rPr>
+              <w:instrText xml:space="preserve"> PAGEREF _Toc6586813 \h </w:instrText>
+            </w:r>
+            <w:r>
+              <w:rPr>
+                <w:noProof/>
+                <w:webHidden/>
+              </w:rPr>
+            </w:r>
+            <w:r>
+              <w:rPr>
+                <w:noProof/>
+                <w:webHidden/>
+              </w:rPr>
+              <w:fldChar w:fldCharType="separate"/>
+            </w:r>
+            <w:r>
+              <w:rPr>
+                <w:noProof/>
+                <w:webHidden/>
+              </w:rPr>
+              <w:t>10</w:t>
             </w:r>
             <w:r>
               <w:rPr>
@@ -2621,23 +2901,25 @@
       <w:r>
         <w:br w:type="page"/>
       </w:r>
+      <w:bookmarkStart w:id="0" w:name="_GoBack"/>
+      <w:bookmarkEnd w:id="0"/>
     </w:p>
     <w:p>
       <w:pPr>
         <w:pStyle w:val="berschrift1"/>
       </w:pPr>
-      <w:bookmarkStart w:id="0" w:name="_Toc5601859"/>
+      <w:bookmarkStart w:id="1" w:name="_Toc6586783"/>
       <w:r>
         <w:lastRenderedPageBreak/>
         <w:t>Workshop 04.04.19</w:t>
       </w:r>
-      <w:bookmarkEnd w:id="0"/>
+      <w:bookmarkEnd w:id="1"/>
     </w:p>
     <w:p>
       <w:pPr>
         <w:pStyle w:val="berschrift2"/>
       </w:pPr>
-      <w:bookmarkStart w:id="1" w:name="_Toc5601860"/>
+      <w:bookmarkStart w:id="2" w:name="_Toc6586784"/>
       <w:r>
         <w:t>Wissens</w:t>
       </w:r>
@@ -2650,7 +2932,7 @@
       <w:r>
         <w:t>:</w:t>
       </w:r>
-      <w:bookmarkEnd w:id="1"/>
+      <w:bookmarkEnd w:id="2"/>
     </w:p>
     <w:p>
       <w:r>
@@ -2661,7 +2943,7 @@
       <w:pPr>
         <w:pStyle w:val="berschrift2"/>
       </w:pPr>
-      <w:bookmarkStart w:id="2" w:name="_Toc5601861"/>
+      <w:bookmarkStart w:id="3" w:name="_Toc6586785"/>
       <w:proofErr w:type="spellStart"/>
       <w:r>
         <w:t>Requirements</w:t>
@@ -2670,7 +2952,7 @@
       <w:r>
         <w:t>:</w:t>
       </w:r>
-      <w:bookmarkEnd w:id="2"/>
+      <w:bookmarkEnd w:id="3"/>
     </w:p>
     <w:p>
       <w:r>
@@ -2740,15 +3022,7 @@
     </w:p>
     <w:p>
       <w:r>
-        <w:t xml:space="preserve">Als Lösungsvorschlag wählten wir ein asynchrones Peer-to-Peer Netzwerk. Bestehend aus Nutzern und Services – Wir entwickelten eine erste Skizze eines </w:t>
-      </w:r>
-      <w:proofErr w:type="spellStart"/>
-      <w:r>
-        <w:t>Domainen</w:t>
-      </w:r>
-      <w:proofErr w:type="spellEnd"/>
-      <w:r>
-        <w:t>-Diagramms:</w:t>
+        <w:t>Als Lösungsvorschlag wählten wir ein asynchrones Peer-to-Peer Netzwerk. Bestehend aus Nutzern und Services – Wir entwickelten eine erste Skizze eines Domain-Diagramms:</w:t>
       </w:r>
     </w:p>
     <w:p>
@@ -2816,7 +3090,7 @@
       <w:pPr>
         <w:pStyle w:val="berschrift2"/>
       </w:pPr>
-      <w:bookmarkStart w:id="3" w:name="_Toc5601862"/>
+      <w:bookmarkStart w:id="4" w:name="_Toc6586786"/>
       <w:proofErr w:type="spellStart"/>
       <w:r>
         <w:t>Usecases</w:t>
@@ -2825,7 +3099,7 @@
       <w:r>
         <w:t>:</w:t>
       </w:r>
-      <w:bookmarkEnd w:id="3"/>
+      <w:bookmarkEnd w:id="4"/>
     </w:p>
     <w:p>
       <w:r>
@@ -3387,7 +3661,7 @@
       <w:pPr>
         <w:pStyle w:val="berschrift2"/>
       </w:pPr>
-      <w:bookmarkStart w:id="4" w:name="_Toc5601863"/>
+      <w:bookmarkStart w:id="5" w:name="_Toc6586787"/>
       <w:r>
         <w:t xml:space="preserve">Vereinfachtes </w:t>
       </w:r>
@@ -3405,7 +3679,7 @@
       <w:r>
         <w:t>:</w:t>
       </w:r>
-      <w:bookmarkEnd w:id="4"/>
+      <w:bookmarkEnd w:id="5"/>
     </w:p>
     <w:p>
       <w:r>
@@ -3453,7 +3727,7 @@
       <w:pPr>
         <w:pStyle w:val="berschrift2"/>
       </w:pPr>
-      <w:bookmarkStart w:id="5" w:name="_Toc5601864"/>
+      <w:bookmarkStart w:id="6" w:name="_Toc6586788"/>
       <w:proofErr w:type="spellStart"/>
       <w:r>
         <w:lastRenderedPageBreak/>
@@ -3463,7 +3737,7 @@
       <w:r>
         <w:t>:</w:t>
       </w:r>
-      <w:bookmarkEnd w:id="5"/>
+      <w:bookmarkEnd w:id="6"/>
     </w:p>
     <w:p>
       <w:r>
@@ -3562,7 +3836,7 @@
       <w:pPr>
         <w:pStyle w:val="berschrift3"/>
       </w:pPr>
-      <w:bookmarkStart w:id="6" w:name="_Toc5601865"/>
+      <w:bookmarkStart w:id="7" w:name="_Toc6586789"/>
       <w:r>
         <w:t xml:space="preserve">Proof of </w:t>
       </w:r>
@@ -3574,7 +3848,7 @@
       <w:r>
         <w:t>:</w:t>
       </w:r>
-      <w:bookmarkEnd w:id="6"/>
+      <w:bookmarkEnd w:id="7"/>
     </w:p>
     <w:p>
       <w:pPr>
@@ -3627,7 +3901,7 @@
       <w:pPr>
         <w:pStyle w:val="berschrift3"/>
       </w:pPr>
-      <w:bookmarkStart w:id="7" w:name="_Toc5601866"/>
+      <w:bookmarkStart w:id="8" w:name="_Toc6586790"/>
       <w:r>
         <w:rPr>
           <w:rStyle w:val="berschrift3Zchn"/>
@@ -3637,7 +3911,7 @@
       <w:r>
         <w:t>:</w:t>
       </w:r>
-      <w:bookmarkEnd w:id="7"/>
+      <w:bookmarkEnd w:id="8"/>
     </w:p>
     <w:p>
       <w:pPr>
@@ -3697,14 +3971,14 @@
       <w:pPr>
         <w:pStyle w:val="berschrift3"/>
       </w:pPr>
-      <w:bookmarkStart w:id="8" w:name="_Toc5601867"/>
+      <w:bookmarkStart w:id="9" w:name="_Toc6586791"/>
       <w:r>
         <w:t>Versprechungen vom Dienst</w:t>
       </w:r>
       <w:r>
         <w:t>:</w:t>
       </w:r>
-      <w:bookmarkEnd w:id="8"/>
+      <w:bookmarkEnd w:id="9"/>
     </w:p>
     <w:p>
       <w:pPr>
@@ -3776,7 +4050,7 @@
       <w:pPr>
         <w:pStyle w:val="berschrift1"/>
       </w:pPr>
-      <w:bookmarkStart w:id="9" w:name="_Toc5601868"/>
+      <w:bookmarkStart w:id="10" w:name="_Toc6586792"/>
       <w:r>
         <w:lastRenderedPageBreak/>
         <w:t>Selbststudium mit dem Buch „</w:t>
@@ -3789,17 +4063,17 @@
       <w:r>
         <w:t xml:space="preserve"> Design Patterns“</w:t>
       </w:r>
-      <w:bookmarkEnd w:id="9"/>
+      <w:bookmarkEnd w:id="10"/>
     </w:p>
     <w:p>
       <w:pPr>
         <w:pStyle w:val="berschrift2"/>
       </w:pPr>
-      <w:bookmarkStart w:id="10" w:name="_Toc5601869"/>
+      <w:bookmarkStart w:id="11" w:name="_Toc6586793"/>
       <w:r>
         <w:t>Notizen zu dem Buch</w:t>
       </w:r>
-      <w:bookmarkEnd w:id="10"/>
+      <w:bookmarkEnd w:id="11"/>
     </w:p>
     <w:p>
       <w:pPr>
@@ -3871,7 +4145,7 @@
       <w:pPr>
         <w:pStyle w:val="berschrift3"/>
       </w:pPr>
-      <w:bookmarkStart w:id="11" w:name="_Toc5601870"/>
+      <w:bookmarkStart w:id="12" w:name="_Toc6586794"/>
       <w:proofErr w:type="spellStart"/>
       <w:r>
         <w:t>Sharding</w:t>
@@ -3883,7 +4157,7 @@
       <w:r>
         <w:t>:</w:t>
       </w:r>
-      <w:bookmarkEnd w:id="11"/>
+      <w:bookmarkEnd w:id="12"/>
     </w:p>
     <w:p>
       <w:pPr>
@@ -4137,11 +4411,11 @@
       <w:pPr>
         <w:pStyle w:val="berschrift3"/>
       </w:pPr>
-      <w:bookmarkStart w:id="12" w:name="_Toc5601871"/>
+      <w:bookmarkStart w:id="13" w:name="_Toc6586795"/>
       <w:r>
         <w:t>Responsives System entwickeln:</w:t>
       </w:r>
-      <w:bookmarkEnd w:id="12"/>
+      <w:bookmarkEnd w:id="13"/>
     </w:p>
     <w:p>
       <w:pPr>
@@ -4449,7 +4723,7 @@
       <w:pPr>
         <w:pStyle w:val="berschrift3"/>
       </w:pPr>
-      <w:bookmarkStart w:id="13" w:name="_Toc5601872"/>
+      <w:bookmarkStart w:id="14" w:name="_Toc6586796"/>
       <w:proofErr w:type="spellStart"/>
       <w:r>
         <w:t>Integrating</w:t>
@@ -4466,7 +4740,7 @@
       <w:r>
         <w:t xml:space="preserve"> Components:</w:t>
       </w:r>
-      <w:bookmarkEnd w:id="13"/>
+      <w:bookmarkEnd w:id="14"/>
     </w:p>
     <w:p>
       <w:pPr>
@@ -4775,7 +5049,7 @@
       <w:pPr>
         <w:pStyle w:val="berschrift3"/>
       </w:pPr>
-      <w:bookmarkStart w:id="14" w:name="_Toc5601873"/>
+      <w:bookmarkStart w:id="15" w:name="_Toc6586797"/>
       <w:proofErr w:type="spellStart"/>
       <w:r>
         <w:t>Reacting</w:t>
@@ -4784,7 +5058,7 @@
       <w:r>
         <w:t xml:space="preserve"> to Users:</w:t>
       </w:r>
-      <w:bookmarkEnd w:id="14"/>
+      <w:bookmarkEnd w:id="15"/>
     </w:p>
     <w:p>
       <w:pPr>
@@ -4822,7 +5096,7 @@
       <w:pPr>
         <w:pStyle w:val="berschrift3"/>
       </w:pPr>
-      <w:bookmarkStart w:id="15" w:name="_Toc5601874"/>
+      <w:bookmarkStart w:id="16" w:name="_Toc6586798"/>
       <w:r>
         <w:t xml:space="preserve">Understanding </w:t>
       </w:r>
@@ -4842,7 +5116,7 @@
       <w:r>
         <w:t>:</w:t>
       </w:r>
-      <w:bookmarkEnd w:id="15"/>
+      <w:bookmarkEnd w:id="16"/>
     </w:p>
     <w:p>
       <w:pPr>
@@ -4904,7 +5178,7 @@
       <w:pPr>
         <w:pStyle w:val="berschrift3"/>
       </w:pPr>
-      <w:bookmarkStart w:id="16" w:name="_Toc5601875"/>
+      <w:bookmarkStart w:id="17" w:name="_Toc6586799"/>
       <w:proofErr w:type="spellStart"/>
       <w:r>
         <w:t>Analyzing</w:t>
@@ -4945,7 +5219,7 @@
       <w:r>
         <w:t>:</w:t>
       </w:r>
-      <w:bookmarkEnd w:id="16"/>
+      <w:bookmarkEnd w:id="17"/>
     </w:p>
     <w:p>
       <w:pPr>
@@ -5066,7 +5340,7 @@
       <w:pPr>
         <w:pStyle w:val="berschrift3"/>
       </w:pPr>
-      <w:bookmarkStart w:id="17" w:name="_Toc5601876"/>
+      <w:bookmarkStart w:id="18" w:name="_Toc6586800"/>
       <w:proofErr w:type="spellStart"/>
       <w:r>
         <w:t>Limiting</w:t>
@@ -5099,7 +5373,7 @@
       <w:r>
         <w:t>:</w:t>
       </w:r>
-      <w:bookmarkEnd w:id="17"/>
+      <w:bookmarkEnd w:id="18"/>
     </w:p>
     <w:p>
       <w:pPr>
@@ -5201,7 +5475,7 @@
       <w:pPr>
         <w:pStyle w:val="berschrift3"/>
       </w:pPr>
-      <w:bookmarkStart w:id="18" w:name="_Toc5601877"/>
+      <w:bookmarkStart w:id="19" w:name="_Toc6586801"/>
       <w:proofErr w:type="spellStart"/>
       <w:r>
         <w:lastRenderedPageBreak/>
@@ -5219,7 +5493,7 @@
       <w:r>
         <w:t>:</w:t>
       </w:r>
-      <w:bookmarkEnd w:id="18"/>
+      <w:bookmarkEnd w:id="19"/>
     </w:p>
     <w:p>
       <w:pPr>
@@ -5312,8 +5586,6 @@
       <w:r>
         <w:t>ieren</w:t>
       </w:r>
-      <w:bookmarkStart w:id="19" w:name="_GoBack"/>
-      <w:bookmarkEnd w:id="19"/>
       <w:r>
         <w:t xml:space="preserve"> um den Platz für neue Threads freizugeben</w:t>
       </w:r>
@@ -5322,7 +5594,7 @@
       <w:pPr>
         <w:pStyle w:val="berschrift3"/>
       </w:pPr>
-      <w:bookmarkStart w:id="20" w:name="_Toc5601878"/>
+      <w:bookmarkStart w:id="20" w:name="_Toc6586802"/>
       <w:r>
         <w:t xml:space="preserve">The </w:t>
       </w:r>
@@ -5428,7 +5700,7 @@
       <w:pPr>
         <w:pStyle w:val="berschrift3"/>
       </w:pPr>
-      <w:bookmarkStart w:id="21" w:name="_Toc5601879"/>
+      <w:bookmarkStart w:id="21" w:name="_Toc6586803"/>
       <w:proofErr w:type="spellStart"/>
       <w:r>
         <w:t>Reacting</w:t>
@@ -5626,7 +5898,7 @@
       <w:pPr>
         <w:pStyle w:val="berschrift3"/>
       </w:pPr>
-      <w:bookmarkStart w:id="22" w:name="_Toc5601880"/>
+      <w:bookmarkStart w:id="22" w:name="_Toc6586804"/>
       <w:proofErr w:type="spellStart"/>
       <w:r>
         <w:t>Compartmentalization</w:t>
@@ -5666,7 +5938,7 @@
       <w:pPr>
         <w:pStyle w:val="berschrift3"/>
       </w:pPr>
-      <w:bookmarkStart w:id="23" w:name="_Toc5601881"/>
+      <w:bookmarkStart w:id="23" w:name="_Toc6586805"/>
       <w:proofErr w:type="spellStart"/>
       <w:r>
         <w:t>Using</w:t>
@@ -5758,7 +6030,7 @@
       <w:pPr>
         <w:pStyle w:val="berschrift3"/>
       </w:pPr>
-      <w:bookmarkStart w:id="24" w:name="_Toc5601882"/>
+      <w:bookmarkStart w:id="24" w:name="_Toc6586806"/>
       <w:proofErr w:type="spellStart"/>
       <w:r>
         <w:t>Losing</w:t>
@@ -5834,7 +6106,7 @@
       <w:pPr>
         <w:pStyle w:val="berschrift3"/>
       </w:pPr>
-      <w:bookmarkStart w:id="25" w:name="_Toc5601883"/>
+      <w:bookmarkStart w:id="25" w:name="_Toc6586807"/>
       <w:r>
         <w:lastRenderedPageBreak/>
         <w:t>BASE</w:t>
@@ -6061,7 +6333,7 @@
       <w:pPr>
         <w:pStyle w:val="berschrift3"/>
       </w:pPr>
-      <w:bookmarkStart w:id="26" w:name="_Toc5601884"/>
+      <w:bookmarkStart w:id="26" w:name="_Toc6586808"/>
       <w:proofErr w:type="spellStart"/>
       <w:r>
         <w:t>Accepting</w:t>
@@ -6208,7 +6480,7 @@
       <w:pPr>
         <w:pStyle w:val="berschrift3"/>
       </w:pPr>
-      <w:bookmarkStart w:id="27" w:name="_Toc5601885"/>
+      <w:bookmarkStart w:id="27" w:name="_Toc6586809"/>
       <w:r>
         <w:t xml:space="preserve">The </w:t>
       </w:r>
@@ -6357,24 +6629,22 @@
       <w:pPr>
         <w:pStyle w:val="berschrift1"/>
       </w:pPr>
+      <w:bookmarkStart w:id="28" w:name="_Toc6586810"/>
       <w:r>
         <w:lastRenderedPageBreak/>
-        <w:t xml:space="preserve">Workshop </w:t>
-      </w:r>
-      <w:r>
-        <w:t>11</w:t>
-      </w:r>
-      <w:r>
-        <w:t>.04.19</w:t>
-      </w:r>
+        <w:t>Workshop 11.04.19</w:t>
+      </w:r>
+      <w:bookmarkEnd w:id="28"/>
     </w:p>
     <w:p>
       <w:pPr>
         <w:pStyle w:val="berschrift3"/>
       </w:pPr>
+      <w:bookmarkStart w:id="29" w:name="_Toc6586811"/>
       <w:r>
         <w:t>Domaindiagramm:</w:t>
       </w:r>
+      <w:bookmarkEnd w:id="29"/>
     </w:p>
     <w:p>
       <w:r>
@@ -6382,10 +6652,10 @@
           <w:noProof/>
         </w:rPr>
         <w:drawing>
-          <wp:inline distT="0" distB="0" distL="0" distR="0" wp14:anchorId="0626676C" wp14:editId="3D6F0BBF">
-            <wp:extent cx="2865667" cy="5651864"/>
-            <wp:effectExtent l="0" t="0" r="0" b="6350"/>
-            <wp:docPr id="4" name="Grafik 4"/>
+          <wp:inline distT="0" distB="0" distL="0" distR="0" wp14:anchorId="481A175E" wp14:editId="4E197F80">
+            <wp:extent cx="4909088" cy="5002703"/>
+            <wp:effectExtent l="0" t="0" r="6350" b="7620"/>
+            <wp:docPr id="5" name="Grafik 5" descr="https://raw.githubusercontent.com/Inf166/CooleKerleClub/master/Workshopmaterial/Domaindiagramm/Domaindiagramm%202.jpg"/>
             <wp:cNvGraphicFramePr>
               <a:graphicFrameLocks xmlns:a="http://schemas.openxmlformats.org/drawingml/2006/main" noChangeAspect="1"/>
             </wp:cNvGraphicFramePr>
@@ -6393,7 +6663,7 @@
               <a:graphicData uri="http://schemas.openxmlformats.org/drawingml/2006/picture">
                 <pic:pic xmlns:pic="http://schemas.openxmlformats.org/drawingml/2006/picture">
                   <pic:nvPicPr>
-                    <pic:cNvPr id="0" name="Picture 1"/>
+                    <pic:cNvPr id="0" name="Picture 1" descr="https://raw.githubusercontent.com/Inf166/CooleKerleClub/master/Workshopmaterial/Domaindiagramm/Domaindiagramm%202.jpg"/>
                     <pic:cNvPicPr>
                       <a:picLocks noChangeAspect="1" noChangeArrowheads="1"/>
                     </pic:cNvPicPr>
@@ -6414,7 +6684,7 @@
                   <pic:spPr bwMode="auto">
                     <a:xfrm>
                       <a:off x="0" y="0"/>
-                      <a:ext cx="2874210" cy="5668712"/>
+                      <a:ext cx="4912615" cy="5006298"/>
                     </a:xfrm>
                     <a:prstGeom prst="rect">
                       <a:avLst/>
@@ -6431,7 +6701,138 @@
         </w:drawing>
       </w:r>
     </w:p>
-    <w:p/>
+    <w:p>
+      <w:pPr>
+        <w:pStyle w:val="berschrift3"/>
+      </w:pPr>
+      <w:bookmarkStart w:id="30" w:name="_Toc6586812"/>
+      <w:r>
+        <w:t xml:space="preserve">Erster Aufbau </w:t>
+      </w:r>
+      <w:proofErr w:type="gramStart"/>
+      <w:r>
+        <w:t>des Services</w:t>
+      </w:r>
+      <w:proofErr w:type="gramEnd"/>
+      <w:r>
+        <w:t>:</w:t>
+      </w:r>
+      <w:bookmarkEnd w:id="30"/>
+    </w:p>
+    <w:p>
+      <w:r>
+        <w:rPr>
+          <w:noProof/>
+        </w:rPr>
+        <w:drawing>
+          <wp:inline distT="0" distB="0" distL="0" distR="0" wp14:anchorId="2A337FED" wp14:editId="1DC5A98B">
+            <wp:extent cx="4091552" cy="2975756"/>
+            <wp:effectExtent l="0" t="0" r="4445" b="0"/>
+            <wp:docPr id="6" name="Grafik 6"/>
+            <wp:cNvGraphicFramePr>
+              <a:graphicFrameLocks xmlns:a="http://schemas.openxmlformats.org/drawingml/2006/main" noChangeAspect="1"/>
+            </wp:cNvGraphicFramePr>
+            <a:graphic xmlns:a="http://schemas.openxmlformats.org/drawingml/2006/main">
+              <a:graphicData uri="http://schemas.openxmlformats.org/drawingml/2006/picture">
+                <pic:pic xmlns:pic="http://schemas.openxmlformats.org/drawingml/2006/picture">
+                  <pic:nvPicPr>
+                    <pic:cNvPr id="0" name="Picture 3"/>
+                    <pic:cNvPicPr>
+                      <a:picLocks noChangeAspect="1" noChangeArrowheads="1"/>
+                    </pic:cNvPicPr>
+                  </pic:nvPicPr>
+                  <pic:blipFill>
+                    <a:blip r:embed="rId16" cstate="print">
+                      <a:extLst>
+                        <a:ext uri="{28A0092B-C50C-407E-A947-70E740481C1C}">
+                          <a14:useLocalDpi xmlns:a14="http://schemas.microsoft.com/office/drawing/2010/main" val="0"/>
+                        </a:ext>
+                      </a:extLst>
+                    </a:blip>
+                    <a:srcRect/>
+                    <a:stretch>
+                      <a:fillRect/>
+                    </a:stretch>
+                  </pic:blipFill>
+                  <pic:spPr bwMode="auto">
+                    <a:xfrm>
+                      <a:off x="0" y="0"/>
+                      <a:ext cx="4096738" cy="2979528"/>
+                    </a:xfrm>
+                    <a:prstGeom prst="rect">
+                      <a:avLst/>
+                    </a:prstGeom>
+                    <a:noFill/>
+                    <a:ln>
+                      <a:noFill/>
+                    </a:ln>
+                  </pic:spPr>
+                </pic:pic>
+              </a:graphicData>
+            </a:graphic>
+          </wp:inline>
+        </w:drawing>
+      </w:r>
+    </w:p>
+    <w:p>
+      <w:pPr>
+        <w:pStyle w:val="berschrift3"/>
+      </w:pPr>
+      <w:bookmarkStart w:id="31" w:name="_Toc6586813"/>
+      <w:r>
+        <w:lastRenderedPageBreak/>
+        <w:t>Lernziele bis zum 25.4</w:t>
+      </w:r>
+      <w:r>
+        <w:t>:</w:t>
+      </w:r>
+      <w:bookmarkEnd w:id="31"/>
+    </w:p>
+    <w:p>
+      <w:pPr>
+        <w:pStyle w:val="Listenabsatz"/>
+        <w:numPr>
+          <w:ilvl w:val="0"/>
+          <w:numId w:val="18"/>
+        </w:numPr>
+      </w:pPr>
+      <w:proofErr w:type="spellStart"/>
+      <w:r>
+        <w:t>Node</w:t>
+      </w:r>
+      <w:proofErr w:type="spellEnd"/>
+      <w:r>
+        <w:t xml:space="preserve"> JS + </w:t>
+      </w:r>
+      <w:proofErr w:type="spellStart"/>
+      <w:r>
+        <w:t>RabbitMQ</w:t>
+      </w:r>
+      <w:proofErr w:type="spellEnd"/>
+      <w:r>
+        <w:t xml:space="preserve"> zum </w:t>
+      </w:r>
+      <w:proofErr w:type="spellStart"/>
+      <w:r>
+        <w:t>laufen</w:t>
+      </w:r>
+      <w:proofErr w:type="spellEnd"/>
+      <w:r>
+        <w:t xml:space="preserve"> bringen</w:t>
+      </w:r>
+    </w:p>
+    <w:p>
+      <w:pPr>
+        <w:pStyle w:val="Listenabsatz"/>
+        <w:numPr>
+          <w:ilvl w:val="0"/>
+          <w:numId w:val="18"/>
+        </w:numPr>
+      </w:pPr>
+      <w:r>
+        <w:t xml:space="preserve">Gedanken machen wie wir den Service aufbauen </w:t>
+      </w:r>
+    </w:p>
     <w:sectPr>
       <w:pgSz w:w="11906" w:h="16838"/>
       <w:pgMar w:top="1417" w:right="1417" w:bottom="1134" w:left="1417" w:header="708" w:footer="708" w:gutter="0"/>
@@ -6786,6 +7187,119 @@
     </w:lvl>
   </w:abstractNum>
   <w:abstractNum w:abstractNumId="3" w15:restartNumberingAfterBreak="0">
+    <w:nsid w:val="20191BA9"/>
+    <w:multiLevelType w:val="hybridMultilevel"/>
+    <w:tmpl w:val="D0B079A8"/>
+    <w:lvl w:ilvl="0" w:tplc="04070001">
+      <w:start w:val="1"/>
+      <w:numFmt w:val="bullet"/>
+      <w:lvlText w:val=""/>
+      <w:lvlJc w:val="left"/>
+      <w:pPr>
+        <w:ind w:left="720" w:hanging="360"/>
+      </w:pPr>
+      <w:rPr>
+        <w:rFonts w:ascii="Symbol" w:hAnsi="Symbol" w:hint="default"/>
+      </w:rPr>
+    </w:lvl>
+    <w:lvl w:ilvl="1" w:tplc="04070003" w:tentative="1">
+      <w:start w:val="1"/>
+      <w:numFmt w:val="bullet"/>
+      <w:lvlText w:val="o"/>
+      <w:lvlJc w:val="left"/>
+      <w:pPr>
+        <w:ind w:left="1440" w:hanging="360"/>
+      </w:pPr>
+      <w:rPr>
+        <w:rFonts w:ascii="Courier New" w:hAnsi="Courier New" w:cs="Courier New" w:hint="default"/>
+      </w:rPr>
+    </w:lvl>
+    <w:lvl w:ilvl="2" w:tplc="04070005" w:tentative="1">
+      <w:start w:val="1"/>
+      <w:numFmt w:val="bullet"/>
+      <w:lvlText w:val=""/>
+      <w:lvlJc w:val="left"/>
+      <w:pPr>
+        <w:ind w:left="2160" w:hanging="360"/>
+      </w:pPr>
+      <w:rPr>
+        <w:rFonts w:ascii="Wingdings" w:hAnsi="Wingdings" w:hint="default"/>
+      </w:rPr>
+    </w:lvl>
+    <w:lvl w:ilvl="3" w:tplc="04070001" w:tentative="1">
+      <w:start w:val="1"/>
+      <w:numFmt w:val="bullet"/>
+      <w:lvlText w:val=""/>
+      <w:lvlJc w:val="left"/>
+      <w:pPr>
+        <w:ind w:left="2880" w:hanging="360"/>
+      </w:pPr>
+      <w:rPr>
+        <w:rFonts w:ascii="Symbol" w:hAnsi="Symbol" w:hint="default"/>
+      </w:rPr>
+    </w:lvl>
+    <w:lvl w:ilvl="4" w:tplc="04070003" w:tentative="1">
+      <w:start w:val="1"/>
+      <w:numFmt w:val="bullet"/>
+      <w:lvlText w:val="o"/>
+      <w:lvlJc w:val="left"/>
+      <w:pPr>
+        <w:ind w:left="3600" w:hanging="360"/>
+      </w:pPr>
+      <w:rPr>
+        <w:rFonts w:ascii="Courier New" w:hAnsi="Courier New" w:cs="Courier New" w:hint="default"/>
+      </w:rPr>
+    </w:lvl>
+    <w:lvl w:ilvl="5" w:tplc="04070005" w:tentative="1">
+      <w:start w:val="1"/>
+      <w:numFmt w:val="bullet"/>
+      <w:lvlText w:val=""/>
+      <w:lvlJc w:val="left"/>
+      <w:pPr>
+        <w:ind w:left="4320" w:hanging="360"/>
+      </w:pPr>
+      <w:rPr>
+        <w:rFonts w:ascii="Wingdings" w:hAnsi="Wingdings" w:hint="default"/>
+      </w:rPr>
+    </w:lvl>
+    <w:lvl w:ilvl="6" w:tplc="04070001" w:tentative="1">
+      <w:start w:val="1"/>
+      <w:numFmt w:val="bullet"/>
+      <w:lvlText w:val=""/>
+      <w:lvlJc w:val="left"/>
+      <w:pPr>
+        <w:ind w:left="5040" w:hanging="360"/>
+      </w:pPr>
+      <w:rPr>
+        <w:rFonts w:ascii="Symbol" w:hAnsi="Symbol" w:hint="default"/>
+      </w:rPr>
+    </w:lvl>
+    <w:lvl w:ilvl="7" w:tplc="04070003" w:tentative="1">
+      <w:start w:val="1"/>
+      <w:numFmt w:val="bullet"/>
+      <w:lvlText w:val="o"/>
+      <w:lvlJc w:val="left"/>
+      <w:pPr>
+        <w:ind w:left="5760" w:hanging="360"/>
+      </w:pPr>
+      <w:rPr>
+        <w:rFonts w:ascii="Courier New" w:hAnsi="Courier New" w:cs="Courier New" w:hint="default"/>
+      </w:rPr>
+    </w:lvl>
+    <w:lvl w:ilvl="8" w:tplc="04070005" w:tentative="1">
+      <w:start w:val="1"/>
+      <w:numFmt w:val="bullet"/>
+      <w:lvlText w:val=""/>
+      <w:lvlJc w:val="left"/>
+      <w:pPr>
+        <w:ind w:left="6480" w:hanging="360"/>
+      </w:pPr>
+      <w:rPr>
+        <w:rFonts w:ascii="Wingdings" w:hAnsi="Wingdings" w:hint="default"/>
+      </w:rPr>
+    </w:lvl>
+  </w:abstractNum>
+  <w:abstractNum w:abstractNumId="4" w15:restartNumberingAfterBreak="0">
     <w:nsid w:val="21F56408"/>
     <w:multiLevelType w:val="hybridMultilevel"/>
     <w:tmpl w:val="AECC4A0C"/>
@@ -6898,7 +7412,7 @@
       </w:rPr>
     </w:lvl>
   </w:abstractNum>
-  <w:abstractNum w:abstractNumId="4" w15:restartNumberingAfterBreak="0">
+  <w:abstractNum w:abstractNumId="5" w15:restartNumberingAfterBreak="0">
     <w:nsid w:val="27D66B98"/>
     <w:multiLevelType w:val="hybridMultilevel"/>
     <w:tmpl w:val="F8B00518"/>
@@ -7011,7 +7525,7 @@
       </w:rPr>
     </w:lvl>
   </w:abstractNum>
-  <w:abstractNum w:abstractNumId="5" w15:restartNumberingAfterBreak="0">
+  <w:abstractNum w:abstractNumId="6" w15:restartNumberingAfterBreak="0">
     <w:nsid w:val="2B406F02"/>
     <w:multiLevelType w:val="hybridMultilevel"/>
     <w:tmpl w:val="E146BCE0"/>
@@ -7124,7 +7638,7 @@
       </w:rPr>
     </w:lvl>
   </w:abstractNum>
-  <w:abstractNum w:abstractNumId="6" w15:restartNumberingAfterBreak="0">
+  <w:abstractNum w:abstractNumId="7" w15:restartNumberingAfterBreak="0">
     <w:nsid w:val="2D100BC5"/>
     <w:multiLevelType w:val="hybridMultilevel"/>
     <w:tmpl w:val="74822994"/>
@@ -7237,7 +7751,7 @@
       </w:rPr>
     </w:lvl>
   </w:abstractNum>
-  <w:abstractNum w:abstractNumId="7" w15:restartNumberingAfterBreak="0">
+  <w:abstractNum w:abstractNumId="8" w15:restartNumberingAfterBreak="0">
     <w:nsid w:val="305D19F7"/>
     <w:multiLevelType w:val="hybridMultilevel"/>
     <w:tmpl w:val="0FD0E584"/>
@@ -7350,7 +7864,7 @@
       </w:rPr>
     </w:lvl>
   </w:abstractNum>
-  <w:abstractNum w:abstractNumId="8" w15:restartNumberingAfterBreak="0">
+  <w:abstractNum w:abstractNumId="9" w15:restartNumberingAfterBreak="0">
     <w:nsid w:val="42865EBA"/>
     <w:multiLevelType w:val="hybridMultilevel"/>
     <w:tmpl w:val="B4A245BA"/>
@@ -7463,7 +7977,7 @@
       </w:rPr>
     </w:lvl>
   </w:abstractNum>
-  <w:abstractNum w:abstractNumId="9" w15:restartNumberingAfterBreak="0">
+  <w:abstractNum w:abstractNumId="10" w15:restartNumberingAfterBreak="0">
     <w:nsid w:val="44F52C08"/>
     <w:multiLevelType w:val="hybridMultilevel"/>
     <w:tmpl w:val="B9F808AC"/>
@@ -7576,7 +8090,7 @@
       </w:rPr>
     </w:lvl>
   </w:abstractNum>
-  <w:abstractNum w:abstractNumId="10" w15:restartNumberingAfterBreak="0">
+  <w:abstractNum w:abstractNumId="11" w15:restartNumberingAfterBreak="0">
     <w:nsid w:val="486915A8"/>
     <w:multiLevelType w:val="hybridMultilevel"/>
     <w:tmpl w:val="4202B74C"/>
@@ -7689,7 +8203,7 @@
       </w:rPr>
     </w:lvl>
   </w:abstractNum>
-  <w:abstractNum w:abstractNumId="11" w15:restartNumberingAfterBreak="0">
+  <w:abstractNum w:abstractNumId="12" w15:restartNumberingAfterBreak="0">
     <w:nsid w:val="4D01597C"/>
     <w:multiLevelType w:val="hybridMultilevel"/>
     <w:tmpl w:val="1AB29512"/>
@@ -7802,7 +8316,7 @@
       </w:rPr>
     </w:lvl>
   </w:abstractNum>
-  <w:abstractNum w:abstractNumId="12" w15:restartNumberingAfterBreak="0">
+  <w:abstractNum w:abstractNumId="13" w15:restartNumberingAfterBreak="0">
     <w:nsid w:val="5F0808D0"/>
     <w:multiLevelType w:val="multilevel"/>
     <w:tmpl w:val="87B01614"/>
@@ -7951,7 +8465,7 @@
       </w:rPr>
     </w:lvl>
   </w:abstractNum>
-  <w:abstractNum w:abstractNumId="13" w15:restartNumberingAfterBreak="0">
+  <w:abstractNum w:abstractNumId="14" w15:restartNumberingAfterBreak="0">
     <w:nsid w:val="5F8E16DE"/>
     <w:multiLevelType w:val="hybridMultilevel"/>
     <w:tmpl w:val="F848706C"/>
@@ -8064,7 +8578,7 @@
       </w:rPr>
     </w:lvl>
   </w:abstractNum>
-  <w:abstractNum w:abstractNumId="14" w15:restartNumberingAfterBreak="0">
+  <w:abstractNum w:abstractNumId="15" w15:restartNumberingAfterBreak="0">
     <w:nsid w:val="6BAB4C57"/>
     <w:multiLevelType w:val="hybridMultilevel"/>
     <w:tmpl w:val="E6FA8724"/>
@@ -8177,7 +8691,7 @@
       </w:rPr>
     </w:lvl>
   </w:abstractNum>
-  <w:abstractNum w:abstractNumId="15" w15:restartNumberingAfterBreak="0">
+  <w:abstractNum w:abstractNumId="16" w15:restartNumberingAfterBreak="0">
     <w:nsid w:val="7A55602B"/>
     <w:multiLevelType w:val="hybridMultilevel"/>
     <w:tmpl w:val="2DF450CE"/>
@@ -8290,7 +8804,7 @@
       </w:rPr>
     </w:lvl>
   </w:abstractNum>
-  <w:abstractNum w:abstractNumId="16" w15:restartNumberingAfterBreak="0">
+  <w:abstractNum w:abstractNumId="17" w15:restartNumberingAfterBreak="0">
     <w:nsid w:val="7AB37F9B"/>
     <w:multiLevelType w:val="hybridMultilevel"/>
     <w:tmpl w:val="3FECC136"/>
@@ -8404,55 +8918,58 @@
     </w:lvl>
   </w:abstractNum>
   <w:num w:numId="1">
-    <w:abstractNumId w:val="12"/>
+    <w:abstractNumId w:val="13"/>
   </w:num>
   <w:num w:numId="2">
-    <w:abstractNumId w:val="15"/>
+    <w:abstractNumId w:val="16"/>
   </w:num>
   <w:num w:numId="3">
-    <w:abstractNumId w:val="9"/>
+    <w:abstractNumId w:val="10"/>
   </w:num>
   <w:num w:numId="4">
-    <w:abstractNumId w:val="13"/>
+    <w:abstractNumId w:val="14"/>
   </w:num>
   <w:num w:numId="5">
-    <w:abstractNumId w:val="5"/>
+    <w:abstractNumId w:val="6"/>
   </w:num>
   <w:num w:numId="6">
-    <w:abstractNumId w:val="8"/>
+    <w:abstractNumId w:val="9"/>
   </w:num>
   <w:num w:numId="7">
     <w:abstractNumId w:val="1"/>
   </w:num>
   <w:num w:numId="8">
-    <w:abstractNumId w:val="3"/>
+    <w:abstractNumId w:val="4"/>
   </w:num>
   <w:num w:numId="9">
-    <w:abstractNumId w:val="4"/>
+    <w:abstractNumId w:val="5"/>
   </w:num>
   <w:num w:numId="10">
+    <w:abstractNumId w:val="8"/>
+  </w:num>
+  <w:num w:numId="11">
+    <w:abstractNumId w:val="15"/>
+  </w:num>
+  <w:num w:numId="12">
     <w:abstractNumId w:val="7"/>
   </w:num>
-  <w:num w:numId="11">
-    <w:abstractNumId w:val="14"/>
-  </w:num>
-  <w:num w:numId="12">
-    <w:abstractNumId w:val="6"/>
-  </w:num>
   <w:num w:numId="13">
-    <w:abstractNumId w:val="16"/>
+    <w:abstractNumId w:val="17"/>
   </w:num>
   <w:num w:numId="14">
-    <w:abstractNumId w:val="11"/>
+    <w:abstractNumId w:val="12"/>
   </w:num>
   <w:num w:numId="15">
-    <w:abstractNumId w:val="10"/>
+    <w:abstractNumId w:val="11"/>
   </w:num>
   <w:num w:numId="16">
     <w:abstractNumId w:val="2"/>
   </w:num>
   <w:num w:numId="17">
     <w:abstractNumId w:val="0"/>
+  </w:num>
+  <w:num w:numId="18">
+    <w:abstractNumId w:val="3"/>
   </w:num>
 </w:numbering>
 </file>
@@ -9586,6 +10103,7 @@
   </w:compat>
   <w:rsids>
     <w:rsidRoot w:val="00814839"/>
+    <w:rsid w:val="00292F8C"/>
     <w:rsid w:val="004C0E74"/>
     <w:rsid w:val="0078783F"/>
     <w:rsid w:val="00814839"/>
@@ -10376,7 +10894,7 @@
 </file>
 
 <file path=customXml/itemProps2.xml><?xml version="1.0" encoding="utf-8"?>
-<ds:datastoreItem xmlns:ds="http://schemas.openxmlformats.org/officeDocument/2006/customXml" ds:itemID="{2BF38FDB-8068-4032-BFC0-01892A501C7B}">
+<ds:datastoreItem xmlns:ds="http://schemas.openxmlformats.org/officeDocument/2006/customXml" ds:itemID="{570D1842-1816-4B04-A189-E8EAB9C84ED6}">
   <ds:schemaRefs>
     <ds:schemaRef ds:uri="http://schemas.openxmlformats.org/officeDocument/2006/bibliography"/>
   </ds:schemaRefs>

</xml_diff>